<commit_message>
Die Dokumentation wurde um den Punkt des Deployment erweitert.
</commit_message>
<xml_diff>
--- a/documentation/Zusammenfassung Countodown.docx
+++ b/documentation/Zusammenfassung Countodown.docx
@@ -76,12 +76,7 @@
       </w:r>
       <w:proofErr w:type="spellEnd"/>
       <w:r>
-        <w:t xml:space="preserve"> ist die neuste offizielle Frontend Technologie von Java und sehr zukunftsträchtig, weswegen es für mich von Vorteil ist sie zu beherrschen. Mir</w:t>
-      </w:r>
-      <w:bookmarkStart w:id="0" w:name="_GoBack"/>
-      <w:bookmarkEnd w:id="0"/>
-      <w:r>
-        <w:t xml:space="preserve"> persönlich Desktop Applikationen immer besser gefallen wie Web Applikationen.</w:t>
+        <w:t xml:space="preserve"> ist die neuste offizielle Frontend Technologie von Java und sehr zukunftsträchtig, weswegen es für mich von Vorteil ist sie zu beherrschen. Mir persönlich Desktop Applikationen immer besser gefallen wie Web Applikationen.</w:t>
       </w:r>
     </w:p>
     <w:p/>
@@ -893,7 +888,222 @@
       </w:r>
       <w:proofErr w:type="spellEnd"/>
       <w:r>
-        <w:t xml:space="preserve"> orientiert (https://docs.python.org/3/library/threading.html#event-object</w:t>
+        <w:t xml:space="preserve"> orientiert (</w:t>
+      </w:r>
+      <w:hyperlink r:id="rId5" w:history="1">
+        <w:r>
+          <w:rPr>
+            <w:rStyle w:val="Hyperlink"/>
+          </w:rPr>
+          <w:t>https://docs.python.org/3/library/threading.html#event-object</w:t>
+        </w:r>
+      </w:hyperlink>
+    </w:p>
+    <w:p/>
+    <w:p>
+      <w:pPr>
+        <w:pStyle w:val="berschrift2"/>
+      </w:pPr>
+      <w:proofErr w:type="spellStart"/>
+      <w:r>
+        <w:t>Deployment</w:t>
+      </w:r>
+      <w:proofErr w:type="spellEnd"/>
+      <w:r>
+        <w:t>:</w:t>
+      </w:r>
+    </w:p>
+    <w:p>
+      <w:r>
+        <w:t xml:space="preserve">Das Programm wurde mit </w:t>
+      </w:r>
+      <w:proofErr w:type="spellStart"/>
+      <w:r>
+        <w:t>JWrapper</w:t>
+      </w:r>
+      <w:proofErr w:type="spellEnd"/>
+      <w:r>
+        <w:t xml:space="preserve"> </w:t>
+      </w:r>
+      <w:proofErr w:type="spellStart"/>
+      <w:r>
+        <w:t>deployed</w:t>
+      </w:r>
+      <w:proofErr w:type="spellEnd"/>
+      <w:r>
+        <w:t>.</w:t>
+      </w:r>
+    </w:p>
+    <w:p>
+      <w:r>
+        <w:t xml:space="preserve">Dies kann man sich hier herunterladen: </w:t>
+      </w:r>
+      <w:hyperlink r:id="rId6" w:history="1">
+        <w:r>
+          <w:rPr>
+            <w:rStyle w:val="Hyperlink"/>
+          </w:rPr>
+          <w:t>http://www.jwrapper.com/download.html</w:t>
+        </w:r>
+      </w:hyperlink>
+    </w:p>
+    <w:p>
+      <w:r>
+        <w:rPr>
+          <w:noProof/>
+          <w:lang w:eastAsia="de-DE"/>
+        </w:rPr>
+        <w:drawing>
+          <wp:anchor distT="0" distB="0" distL="114300" distR="114300" simplePos="0" relativeHeight="251658240" behindDoc="0" locked="0" layoutInCell="1" allowOverlap="1" wp14:anchorId="60406C24" wp14:editId="2281996A">
+            <wp:simplePos x="0" y="0"/>
+            <wp:positionH relativeFrom="column">
+              <wp:posOffset>2540</wp:posOffset>
+            </wp:positionH>
+            <wp:positionV relativeFrom="paragraph">
+              <wp:posOffset>278072</wp:posOffset>
+            </wp:positionV>
+            <wp:extent cx="4441371" cy="4313370"/>
+            <wp:effectExtent l="0" t="0" r="0" b="0"/>
+            <wp:wrapNone/>
+            <wp:docPr id="1" name="Grafik 1" descr="C:\Users\mmettenleiter\Desktop\JWrapperConfigCountodown1.PNG"/>
+            <wp:cNvGraphicFramePr>
+              <a:graphicFrameLocks xmlns:a="http://schemas.openxmlformats.org/drawingml/2006/main" noChangeAspect="1"/>
+            </wp:cNvGraphicFramePr>
+            <a:graphic xmlns:a="http://schemas.openxmlformats.org/drawingml/2006/main">
+              <a:graphicData uri="http://schemas.openxmlformats.org/drawingml/2006/picture">
+                <pic:pic xmlns:pic="http://schemas.openxmlformats.org/drawingml/2006/picture">
+                  <pic:nvPicPr>
+                    <pic:cNvPr id="0" name="Picture 1" descr="C:\Users\mmettenleiter\Desktop\JWrapperConfigCountodown1.PNG"/>
+                    <pic:cNvPicPr>
+                      <a:picLocks noChangeAspect="1" noChangeArrowheads="1"/>
+                    </pic:cNvPicPr>
+                  </pic:nvPicPr>
+                  <pic:blipFill>
+                    <a:blip r:embed="rId7">
+                      <a:extLst>
+                        <a:ext uri="{28A0092B-C50C-407E-A947-70E740481C1C}">
+                          <a14:useLocalDpi xmlns:a14="http://schemas.microsoft.com/office/drawing/2010/main" val="0"/>
+                        </a:ext>
+                      </a:extLst>
+                    </a:blip>
+                    <a:srcRect/>
+                    <a:stretch>
+                      <a:fillRect/>
+                    </a:stretch>
+                  </pic:blipFill>
+                  <pic:spPr bwMode="auto">
+                    <a:xfrm>
+                      <a:off x="0" y="0"/>
+                      <a:ext cx="4441371" cy="4313370"/>
+                    </a:xfrm>
+                    <a:prstGeom prst="rect">
+                      <a:avLst/>
+                    </a:prstGeom>
+                    <a:noFill/>
+                    <a:ln>
+                      <a:noFill/>
+                    </a:ln>
+                  </pic:spPr>
+                </pic:pic>
+              </a:graphicData>
+            </a:graphic>
+            <wp14:sizeRelH relativeFrom="page">
+              <wp14:pctWidth>0</wp14:pctWidth>
+            </wp14:sizeRelH>
+            <wp14:sizeRelV relativeFrom="page">
+              <wp14:pctHeight>0</wp14:pctHeight>
+            </wp14:sizeRelV>
+          </wp:anchor>
+        </w:drawing>
+      </w:r>
+      <w:r>
+        <w:t>Dabei wurden folgende Einstellungen vorgenommen:</w:t>
+      </w:r>
+    </w:p>
+    <w:p/>
+    <w:p/>
+    <w:p>
+      <w:bookmarkStart w:id="0" w:name="_GoBack"/>
+      <w:bookmarkEnd w:id="0"/>
+    </w:p>
+    <w:p/>
+    <w:p/>
+    <w:p/>
+    <w:p/>
+    <w:p/>
+    <w:p/>
+    <w:p/>
+    <w:p/>
+    <w:p/>
+    <w:p>
+      <w:r>
+        <w:rPr>
+          <w:noProof/>
+          <w:lang w:eastAsia="de-DE"/>
+        </w:rPr>
+        <w:lastRenderedPageBreak/>
+        <w:drawing>
+          <wp:anchor distT="0" distB="0" distL="114300" distR="114300" simplePos="0" relativeHeight="251659264" behindDoc="0" locked="0" layoutInCell="1" allowOverlap="1" wp14:anchorId="454052FD" wp14:editId="4FBC7CBD">
+            <wp:simplePos x="0" y="0"/>
+            <wp:positionH relativeFrom="column">
+              <wp:posOffset>-341655</wp:posOffset>
+            </wp:positionH>
+            <wp:positionV relativeFrom="paragraph">
+              <wp:posOffset>-412908</wp:posOffset>
+            </wp:positionV>
+            <wp:extent cx="4500748" cy="4353215"/>
+            <wp:effectExtent l="0" t="0" r="0" b="0"/>
+            <wp:wrapNone/>
+            <wp:docPr id="2" name="Grafik 2" descr="C:\Users\mmettenleiter\Desktop\JWrapperConfigCountodown2.PNG"/>
+            <wp:cNvGraphicFramePr>
+              <a:graphicFrameLocks xmlns:a="http://schemas.openxmlformats.org/drawingml/2006/main" noChangeAspect="1"/>
+            </wp:cNvGraphicFramePr>
+            <a:graphic xmlns:a="http://schemas.openxmlformats.org/drawingml/2006/main">
+              <a:graphicData uri="http://schemas.openxmlformats.org/drawingml/2006/picture">
+                <pic:pic xmlns:pic="http://schemas.openxmlformats.org/drawingml/2006/picture">
+                  <pic:nvPicPr>
+                    <pic:cNvPr id="0" name="Picture 2" descr="C:\Users\mmettenleiter\Desktop\JWrapperConfigCountodown2.PNG"/>
+                    <pic:cNvPicPr>
+                      <a:picLocks noChangeAspect="1" noChangeArrowheads="1"/>
+                    </pic:cNvPicPr>
+                  </pic:nvPicPr>
+                  <pic:blipFill>
+                    <a:blip r:embed="rId8">
+                      <a:extLst>
+                        <a:ext uri="{28A0092B-C50C-407E-A947-70E740481C1C}">
+                          <a14:useLocalDpi xmlns:a14="http://schemas.microsoft.com/office/drawing/2010/main" val="0"/>
+                        </a:ext>
+                      </a:extLst>
+                    </a:blip>
+                    <a:srcRect/>
+                    <a:stretch>
+                      <a:fillRect/>
+                    </a:stretch>
+                  </pic:blipFill>
+                  <pic:spPr bwMode="auto">
+                    <a:xfrm>
+                      <a:off x="0" y="0"/>
+                      <a:ext cx="4499852" cy="4352349"/>
+                    </a:xfrm>
+                    <a:prstGeom prst="rect">
+                      <a:avLst/>
+                    </a:prstGeom>
+                    <a:noFill/>
+                    <a:ln>
+                      <a:noFill/>
+                    </a:ln>
+                  </pic:spPr>
+                </pic:pic>
+              </a:graphicData>
+            </a:graphic>
+            <wp14:sizeRelH relativeFrom="page">
+              <wp14:pctWidth>0</wp14:pctWidth>
+            </wp14:sizeRelH>
+            <wp14:sizeRelV relativeFrom="page">
+              <wp14:pctHeight>0</wp14:pctHeight>
+            </wp14:sizeRelV>
+          </wp:anchor>
+        </w:drawing>
       </w:r>
     </w:p>
     <w:sectPr>
@@ -1170,6 +1380,47 @@
       <w:szCs w:val="28"/>
     </w:rPr>
   </w:style>
+  <w:style w:type="character" w:styleId="Hyperlink">
+    <w:name w:val="Hyperlink"/>
+    <w:basedOn w:val="Absatz-Standardschriftart"/>
+    <w:uiPriority w:val="99"/>
+    <w:unhideWhenUsed/>
+    <w:rsid w:val="00851228"/>
+    <w:rPr>
+      <w:color w:val="0000FF" w:themeColor="hyperlink"/>
+      <w:u w:val="single"/>
+    </w:rPr>
+  </w:style>
+  <w:style w:type="paragraph" w:styleId="Sprechblasentext">
+    <w:name w:val="Balloon Text"/>
+    <w:basedOn w:val="Standard"/>
+    <w:link w:val="SprechblasentextZchn"/>
+    <w:uiPriority w:val="99"/>
+    <w:semiHidden/>
+    <w:unhideWhenUsed/>
+    <w:rsid w:val="00851228"/>
+    <w:pPr>
+      <w:spacing w:after="0" w:line="240" w:lineRule="auto"/>
+    </w:pPr>
+    <w:rPr>
+      <w:rFonts w:ascii="Tahoma" w:hAnsi="Tahoma" w:cs="Tahoma"/>
+      <w:sz w:val="16"/>
+      <w:szCs w:val="16"/>
+    </w:rPr>
+  </w:style>
+  <w:style w:type="character" w:customStyle="1" w:styleId="SprechblasentextZchn">
+    <w:name w:val="Sprechblasentext Zchn"/>
+    <w:basedOn w:val="Absatz-Standardschriftart"/>
+    <w:link w:val="Sprechblasentext"/>
+    <w:uiPriority w:val="99"/>
+    <w:semiHidden/>
+    <w:rsid w:val="00851228"/>
+    <w:rPr>
+      <w:rFonts w:ascii="Tahoma" w:hAnsi="Tahoma" w:cs="Tahoma"/>
+      <w:sz w:val="16"/>
+      <w:szCs w:val="16"/>
+    </w:rPr>
+  </w:style>
 </w:styles>
 </file>
 
@@ -1435,6 +1686,47 @@
       <w:color w:val="365F91" w:themeColor="accent1" w:themeShade="BF"/>
       <w:sz w:val="28"/>
       <w:szCs w:val="28"/>
+    </w:rPr>
+  </w:style>
+  <w:style w:type="character" w:styleId="Hyperlink">
+    <w:name w:val="Hyperlink"/>
+    <w:basedOn w:val="Absatz-Standardschriftart"/>
+    <w:uiPriority w:val="99"/>
+    <w:unhideWhenUsed/>
+    <w:rsid w:val="00851228"/>
+    <w:rPr>
+      <w:color w:val="0000FF" w:themeColor="hyperlink"/>
+      <w:u w:val="single"/>
+    </w:rPr>
+  </w:style>
+  <w:style w:type="paragraph" w:styleId="Sprechblasentext">
+    <w:name w:val="Balloon Text"/>
+    <w:basedOn w:val="Standard"/>
+    <w:link w:val="SprechblasentextZchn"/>
+    <w:uiPriority w:val="99"/>
+    <w:semiHidden/>
+    <w:unhideWhenUsed/>
+    <w:rsid w:val="00851228"/>
+    <w:pPr>
+      <w:spacing w:after="0" w:line="240" w:lineRule="auto"/>
+    </w:pPr>
+    <w:rPr>
+      <w:rFonts w:ascii="Tahoma" w:hAnsi="Tahoma" w:cs="Tahoma"/>
+      <w:sz w:val="16"/>
+      <w:szCs w:val="16"/>
+    </w:rPr>
+  </w:style>
+  <w:style w:type="character" w:customStyle="1" w:styleId="SprechblasentextZchn">
+    <w:name w:val="Sprechblasentext Zchn"/>
+    <w:basedOn w:val="Absatz-Standardschriftart"/>
+    <w:link w:val="Sprechblasentext"/>
+    <w:uiPriority w:val="99"/>
+    <w:semiHidden/>
+    <w:rsid w:val="00851228"/>
+    <w:rPr>
+      <w:rFonts w:ascii="Tahoma" w:hAnsi="Tahoma" w:cs="Tahoma"/>
+      <w:sz w:val="16"/>
+      <w:szCs w:val="16"/>
     </w:rPr>
   </w:style>
 </w:styles>

</xml_diff>